<commit_message>
Avancées DP, sauvegarde BDD, préparation oral, maquette html/css+intégration
</commit_message>
<xml_diff>
--- a/dossier_admin/admin/Dossier de Projet/divers/Cahier des charges Dressing_COMPLET.docx
+++ b/dossier_admin/admin/Dossier de Projet/divers/Cahier des charges Dressing_COMPLET.docx
@@ -311,7 +311,8 @@
     <w:sdt>
       <w:sdtPr>
         <w:rPr>
-          <w:rFonts w:eastAsiaTheme="minorHAnsi" w:cs="Times New Roman"/>
+          <w:rFonts w:asciiTheme="minorHAnsi" w:eastAsiaTheme="minorHAnsi" w:hAnsiTheme="minorHAnsi" w:cs="Times New Roman"/>
+          <w:sz w:val="22"/>
           <w:szCs w:val="28"/>
           <w:lang w:eastAsia="en-US"/>
         </w:rPr>
@@ -2486,17 +2487,6 @@
     </w:p>
     <w:p>
       <w:pPr>
-        <w:pStyle w:val="Corps"/>
-        <w:jc w:val="both"/>
-        <w:rPr>
-          <w:rFonts w:ascii="Times New Roman" w:hAnsi="Times New Roman" w:cs="Times New Roman"/>
-          <w:sz w:val="24"/>
-          <w:szCs w:val="24"/>
-        </w:rPr>
-      </w:pPr>
-    </w:p>
-    <w:p>
-      <w:pPr>
         <w:pStyle w:val="Titre2"/>
         <w:jc w:val="both"/>
         <w:rPr>
@@ -2508,6 +2498,7 @@
         <w:rPr>
           <w:rFonts w:eastAsia="Arial Unicode MS" w:cs="Times New Roman"/>
         </w:rPr>
+        <w:lastRenderedPageBreak/>
         <w:t>Les objectifs quantitatifs</w:t>
       </w:r>
       <w:bookmarkEnd w:id="3"/>
@@ -2596,7 +2587,55 @@
           <w:sz w:val="24"/>
           <w:szCs w:val="24"/>
         </w:rPr>
-        <w:t xml:space="preserve">Le site va contenir 10 pages et 4 modales : </w:t>
+        <w:t xml:space="preserve">Le site </w:t>
+      </w:r>
+      <w:r>
+        <w:rPr>
+          <w:rFonts w:ascii="Times New Roman" w:eastAsia="Arial Unicode MS" w:hAnsi="Times New Roman" w:cs="Times New Roman"/>
+          <w:sz w:val="24"/>
+          <w:szCs w:val="24"/>
+        </w:rPr>
+        <w:t xml:space="preserve">dans sa première version </w:t>
+      </w:r>
+      <w:r>
+        <w:rPr>
+          <w:rFonts w:ascii="Times New Roman" w:eastAsia="Arial Unicode MS" w:hAnsi="Times New Roman" w:cs="Times New Roman"/>
+          <w:sz w:val="24"/>
+          <w:szCs w:val="24"/>
+        </w:rPr>
+        <w:t xml:space="preserve">va contenir </w:t>
+      </w:r>
+      <w:r>
+        <w:rPr>
+          <w:rFonts w:ascii="Times New Roman" w:eastAsia="Arial Unicode MS" w:hAnsi="Times New Roman" w:cs="Times New Roman"/>
+          <w:sz w:val="24"/>
+          <w:szCs w:val="24"/>
+        </w:rPr>
+        <w:t>7</w:t>
+      </w:r>
+      <w:r>
+        <w:rPr>
+          <w:rFonts w:ascii="Times New Roman" w:eastAsia="Arial Unicode MS" w:hAnsi="Times New Roman" w:cs="Times New Roman"/>
+          <w:sz w:val="24"/>
+          <w:szCs w:val="24"/>
+        </w:rPr>
+        <w:t xml:space="preserve"> pages et </w:t>
+      </w:r>
+      <w:r>
+        <w:rPr>
+          <w:rFonts w:ascii="Times New Roman" w:eastAsia="Arial Unicode MS" w:hAnsi="Times New Roman" w:cs="Times New Roman"/>
+          <w:sz w:val="24"/>
+          <w:szCs w:val="24"/>
+        </w:rPr>
+        <w:t>2</w:t>
+      </w:r>
+      <w:r>
+        <w:rPr>
+          <w:rFonts w:ascii="Times New Roman" w:eastAsia="Arial Unicode MS" w:hAnsi="Times New Roman" w:cs="Times New Roman"/>
+          <w:sz w:val="24"/>
+          <w:szCs w:val="24"/>
+        </w:rPr>
+        <w:t xml:space="preserve"> modales : </w:t>
       </w:r>
     </w:p>
     <w:p>
@@ -2766,7 +2805,7 @@
           <w:sz w:val="24"/>
           <w:szCs w:val="24"/>
         </w:rPr>
-        <w:t xml:space="preserve"> page de création d’une tenue, </w:t>
+        <w:t xml:space="preserve"> page de visualisation de tous les vêtements, </w:t>
       </w:r>
     </w:p>
     <w:p>
@@ -2800,7 +2839,7 @@
           <w:sz w:val="24"/>
           <w:szCs w:val="24"/>
         </w:rPr>
-        <w:t xml:space="preserve"> page de visualisation de tous les vêtements, </w:t>
+        <w:t xml:space="preserve"> modale de visualisation d’un vêtement en particulier, </w:t>
       </w:r>
     </w:p>
     <w:p>
@@ -2834,7 +2873,7 @@
           <w:sz w:val="24"/>
           <w:szCs w:val="24"/>
         </w:rPr>
-        <w:t xml:space="preserve"> modale de visualisation d’un vêtement en particulier, </w:t>
+        <w:t xml:space="preserve"> page de modification d’un vêtement, </w:t>
       </w:r>
     </w:p>
     <w:p>
@@ -2868,7 +2907,7 @@
           <w:sz w:val="24"/>
           <w:szCs w:val="24"/>
         </w:rPr>
-        <w:t xml:space="preserve"> page de visualisation de toutes les tenues, </w:t>
+        <w:t xml:space="preserve"> modale de suppression d’un vêtement, </w:t>
       </w:r>
     </w:p>
     <w:p>
@@ -2902,7 +2941,42 @@
           <w:sz w:val="24"/>
           <w:szCs w:val="24"/>
         </w:rPr>
-        <w:t xml:space="preserve"> modale de visualisation d’une tenue en particulier, </w:t>
+        <w:t xml:space="preserve"> page de météo. </w:t>
+      </w:r>
+    </w:p>
+    <w:p>
+      <w:pPr>
+        <w:pStyle w:val="Corps"/>
+        <w:jc w:val="both"/>
+        <w:rPr>
+          <w:rFonts w:ascii="Times New Roman" w:eastAsia="Arial Unicode MS" w:hAnsi="Times New Roman" w:cs="Times New Roman"/>
+          <w:sz w:val="24"/>
+          <w:szCs w:val="24"/>
+        </w:rPr>
+      </w:pPr>
+      <w:r>
+        <w:rPr>
+          <w:rFonts w:ascii="Times New Roman" w:eastAsia="Arial Unicode MS" w:hAnsi="Times New Roman" w:cs="Times New Roman"/>
+          <w:sz w:val="24"/>
+          <w:szCs w:val="24"/>
+        </w:rPr>
+        <w:t xml:space="preserve">Dans la seconde version, il contiendra </w:t>
+      </w:r>
+      <w:r>
+        <w:rPr>
+          <w:rFonts w:ascii="Times New Roman" w:eastAsia="Arial Unicode MS" w:hAnsi="Times New Roman" w:cs="Times New Roman"/>
+          <w:sz w:val="24"/>
+          <w:szCs w:val="24"/>
+        </w:rPr>
+        <w:t>3</w:t>
+      </w:r>
+      <w:r>
+        <w:rPr>
+          <w:rFonts w:ascii="Times New Roman" w:eastAsia="Arial Unicode MS" w:hAnsi="Times New Roman" w:cs="Times New Roman"/>
+          <w:sz w:val="24"/>
+          <w:szCs w:val="24"/>
+        </w:rPr>
+        <w:t xml:space="preserve"> pages et 2 modales supplémentaires :</w:t>
       </w:r>
     </w:p>
     <w:p>
@@ -2936,7 +3010,7 @@
           <w:sz w:val="24"/>
           <w:szCs w:val="24"/>
         </w:rPr>
-        <w:t xml:space="preserve"> page de modification d’un vêtement, </w:t>
+        <w:t xml:space="preserve"> page de création d’une tenue, </w:t>
       </w:r>
     </w:p>
     <w:p>
@@ -2970,7 +3044,7 @@
           <w:sz w:val="24"/>
           <w:szCs w:val="24"/>
         </w:rPr>
-        <w:t xml:space="preserve"> modale de suppression d’un vêtement, </w:t>
+        <w:t xml:space="preserve"> page de visualisation de toutes les tenues, </w:t>
       </w:r>
     </w:p>
     <w:p>
@@ -3004,7 +3078,7 @@
           <w:sz w:val="24"/>
           <w:szCs w:val="24"/>
         </w:rPr>
-        <w:t xml:space="preserve"> page de de modification d’une tenue, </w:t>
+        <w:t xml:space="preserve"> modale de visualisation d’une tenue en particulier, </w:t>
       </w:r>
     </w:p>
     <w:p>
@@ -3038,7 +3112,7 @@
           <w:sz w:val="24"/>
           <w:szCs w:val="24"/>
         </w:rPr>
-        <w:t xml:space="preserve"> modale de suppression d’une tenue, </w:t>
+        <w:t xml:space="preserve"> page de de modification d’une tenue, </w:t>
       </w:r>
     </w:p>
     <w:p>
@@ -3072,19 +3146,16 @@
           <w:sz w:val="24"/>
           <w:szCs w:val="24"/>
         </w:rPr>
-        <w:t xml:space="preserve"> page de météo. </w:t>
-      </w:r>
-    </w:p>
-    <w:p>
-      <w:pPr>
-        <w:pStyle w:val="Corps"/>
-        <w:jc w:val="both"/>
-        <w:rPr>
-          <w:rFonts w:ascii="Times New Roman" w:hAnsi="Times New Roman" w:cs="Times New Roman"/>
-          <w:sz w:val="24"/>
-          <w:szCs w:val="24"/>
-        </w:rPr>
-      </w:pPr>
+        <w:t xml:space="preserve"> modale de suppression d’une tenue</w:t>
+      </w:r>
+      <w:r>
+        <w:rPr>
+          <w:rFonts w:ascii="Times New Roman" w:eastAsia="Arial Unicode MS" w:hAnsi="Times New Roman" w:cs="Times New Roman"/>
+          <w:sz w:val="24"/>
+          <w:szCs w:val="24"/>
+        </w:rPr>
+        <w:t>.</w:t>
+      </w:r>
     </w:p>
     <w:p>
       <w:pPr>
@@ -5001,6 +5072,14 @@
         </w:rPr>
         <w:t>Page de création d’une tenue</w:t>
       </w:r>
+      <w:r>
+        <w:rPr>
+          <w:rFonts w:ascii="Times New Roman" w:eastAsia="Arial Unicode MS" w:hAnsi="Times New Roman" w:cs="Times New Roman"/>
+          <w:sz w:val="24"/>
+          <w:szCs w:val="24"/>
+        </w:rPr>
+        <w:t xml:space="preserve"> (V2)</w:t>
+      </w:r>
     </w:p>
     <w:p>
       <w:pPr>
@@ -5216,6 +5295,14 @@
         </w:rPr>
         <w:t>Page de visualisation des tenues</w:t>
       </w:r>
+      <w:r>
+        <w:rPr>
+          <w:rFonts w:ascii="Times New Roman" w:eastAsia="Arial Unicode MS" w:hAnsi="Times New Roman" w:cs="Times New Roman"/>
+          <w:sz w:val="24"/>
+          <w:szCs w:val="24"/>
+        </w:rPr>
+        <w:t xml:space="preserve"> (V2)</w:t>
+      </w:r>
     </w:p>
     <w:p>
       <w:pPr>
@@ -5274,6 +5361,14 @@
         </w:rPr>
         <w:lastRenderedPageBreak/>
         <w:t>Modale de visualisation d’une tenue spécifique</w:t>
+      </w:r>
+      <w:r>
+        <w:rPr>
+          <w:rFonts w:ascii="Times New Roman" w:eastAsia="Arial Unicode MS" w:hAnsi="Times New Roman" w:cs="Times New Roman"/>
+          <w:sz w:val="24"/>
+          <w:szCs w:val="24"/>
+        </w:rPr>
+        <w:t xml:space="preserve"> (V2)</w:t>
       </w:r>
     </w:p>
     <w:p>
@@ -5744,6 +5839,14 @@
           <w:szCs w:val="24"/>
         </w:rPr>
         <w:t xml:space="preserve"> de suppression d’une tenue</w:t>
+      </w:r>
+      <w:r>
+        <w:rPr>
+          <w:rFonts w:ascii="Times New Roman" w:eastAsia="Arial Unicode MS" w:hAnsi="Times New Roman" w:cs="Times New Roman"/>
+          <w:sz w:val="24"/>
+          <w:szCs w:val="24"/>
+        </w:rPr>
+        <w:t xml:space="preserve"> (V2)</w:t>
       </w:r>
     </w:p>
     <w:p>
@@ -5946,6 +6049,14 @@
         </w:rPr>
         <w:t>Page de modification d’une tenue</w:t>
       </w:r>
+      <w:r>
+        <w:rPr>
+          <w:rFonts w:ascii="Times New Roman" w:eastAsia="Arial Unicode MS" w:hAnsi="Times New Roman" w:cs="Times New Roman"/>
+          <w:sz w:val="24"/>
+          <w:szCs w:val="24"/>
+        </w:rPr>
+        <w:t xml:space="preserve"> (V2)</w:t>
+      </w:r>
     </w:p>
     <w:p>
       <w:pPr>
@@ -6318,15 +6429,47 @@
           <w:sz w:val="24"/>
           <w:szCs w:val="24"/>
         </w:rPr>
-        <w:t>Il faut créer 1</w:t>
-      </w:r>
-      <w:r>
-        <w:rPr>
-          <w:rFonts w:ascii="Times New Roman" w:eastAsia="Arial Unicode MS" w:hAnsi="Times New Roman" w:cs="Times New Roman"/>
-          <w:sz w:val="24"/>
-          <w:szCs w:val="24"/>
-        </w:rPr>
-        <w:t>0</w:t>
+        <w:t>P</w:t>
+      </w:r>
+      <w:r>
+        <w:rPr>
+          <w:rFonts w:ascii="Times New Roman" w:eastAsia="Arial Unicode MS" w:hAnsi="Times New Roman" w:cs="Times New Roman"/>
+          <w:sz w:val="24"/>
+          <w:szCs w:val="24"/>
+        </w:rPr>
+        <w:t>our la première version de l’application</w:t>
+      </w:r>
+      <w:r>
+        <w:rPr>
+          <w:rFonts w:ascii="Times New Roman" w:eastAsia="Arial Unicode MS" w:hAnsi="Times New Roman" w:cs="Times New Roman"/>
+          <w:sz w:val="24"/>
+          <w:szCs w:val="24"/>
+        </w:rPr>
+        <w:t> : il</w:t>
+      </w:r>
+      <w:r>
+        <w:rPr>
+          <w:rFonts w:ascii="Times New Roman" w:eastAsia="Arial Unicode MS" w:hAnsi="Times New Roman" w:cs="Times New Roman"/>
+          <w:sz w:val="24"/>
+          <w:szCs w:val="24"/>
+        </w:rPr>
+        <w:t xml:space="preserve"> faut créer</w:t>
+      </w:r>
+      <w:r>
+        <w:rPr>
+          <w:rFonts w:ascii="Times New Roman" w:eastAsia="Arial Unicode MS" w:hAnsi="Times New Roman" w:cs="Times New Roman"/>
+          <w:sz w:val="24"/>
+          <w:szCs w:val="24"/>
+        </w:rPr>
+        <w:t xml:space="preserve">, </w:t>
+      </w:r>
+      <w:r>
+        <w:rPr>
+          <w:rFonts w:ascii="Times New Roman" w:eastAsia="Arial Unicode MS" w:hAnsi="Times New Roman" w:cs="Times New Roman"/>
+          <w:sz w:val="24"/>
+          <w:szCs w:val="24"/>
+        </w:rPr>
+        <w:t>7</w:t>
       </w:r>
       <w:r>
         <w:rPr>
@@ -6350,7 +6493,7 @@
           <w:sz w:val="24"/>
           <w:szCs w:val="24"/>
         </w:rPr>
-        <w:t>4</w:t>
+        <w:t>2</w:t>
       </w:r>
       <w:r>
         <w:rPr>
@@ -6366,7 +6509,7 @@
           <w:sz w:val="24"/>
           <w:szCs w:val="24"/>
         </w:rPr>
-        <w:t xml:space="preserve"> : la page d’accueil, la page de création du compte, la page de connexion, la page de création d’un vêtement, la page de création d’une tenue, la page de visualisation de tous les vêtements, </w:t>
+        <w:t xml:space="preserve"> : la page d’accueil, la page de création du compte, la page de connexion, la page de création d’un vêtement, la page de visualisation de tous les vêtements, </w:t>
       </w:r>
       <w:r>
         <w:rPr>
@@ -6382,7 +6525,208 @@
           <w:sz w:val="24"/>
           <w:szCs w:val="24"/>
         </w:rPr>
-        <w:t>la page de visualisation de toutes les tenue</w:t>
+        <w:t xml:space="preserve">la page de modification d’un vêtement, la </w:t>
+      </w:r>
+      <w:r>
+        <w:rPr>
+          <w:rFonts w:ascii="Times New Roman" w:eastAsia="Arial Unicode MS" w:hAnsi="Times New Roman" w:cs="Times New Roman"/>
+          <w:sz w:val="24"/>
+          <w:szCs w:val="24"/>
+        </w:rPr>
+        <w:t>modale</w:t>
+      </w:r>
+      <w:r>
+        <w:rPr>
+          <w:rFonts w:ascii="Times New Roman" w:eastAsia="Arial Unicode MS" w:hAnsi="Times New Roman" w:cs="Times New Roman"/>
+          <w:sz w:val="24"/>
+          <w:szCs w:val="24"/>
+        </w:rPr>
+        <w:t xml:space="preserve"> de suppression d’un vêtement, </w:t>
+      </w:r>
+      <w:r>
+        <w:rPr>
+          <w:rFonts w:ascii="Times New Roman" w:eastAsia="Arial Unicode MS" w:hAnsi="Times New Roman" w:cs="Times New Roman"/>
+          <w:sz w:val="24"/>
+          <w:szCs w:val="24"/>
+        </w:rPr>
+        <w:t>et la page de météo.</w:t>
+      </w:r>
+    </w:p>
+    <w:p>
+      <w:pPr>
+        <w:pStyle w:val="Corps"/>
+        <w:jc w:val="both"/>
+        <w:rPr>
+          <w:rFonts w:ascii="Times New Roman" w:eastAsia="Arial Unicode MS" w:hAnsi="Times New Roman" w:cs="Times New Roman"/>
+          <w:sz w:val="24"/>
+          <w:szCs w:val="24"/>
+        </w:rPr>
+      </w:pPr>
+      <w:r>
+        <w:rPr>
+          <w:rFonts w:ascii="Times New Roman" w:eastAsia="Arial Unicode MS" w:hAnsi="Times New Roman" w:cs="Times New Roman"/>
+          <w:sz w:val="24"/>
+          <w:szCs w:val="24"/>
+        </w:rPr>
+        <w:t xml:space="preserve">Concernant la page de météo, un module existant sera importé. </w:t>
+      </w:r>
+      <w:r>
+        <w:rPr>
+          <w:rFonts w:ascii="Times New Roman" w:eastAsia="Arial Unicode MS" w:hAnsi="Times New Roman" w:cs="Times New Roman"/>
+          <w:sz w:val="24"/>
+          <w:szCs w:val="24"/>
+        </w:rPr>
+        <w:t xml:space="preserve"> </w:t>
+      </w:r>
+    </w:p>
+    <w:p>
+      <w:pPr>
+        <w:pStyle w:val="Corps"/>
+        <w:jc w:val="both"/>
+        <w:rPr>
+          <w:rFonts w:ascii="Times New Roman" w:eastAsia="Arial Unicode MS" w:hAnsi="Times New Roman" w:cs="Times New Roman"/>
+          <w:sz w:val="24"/>
+          <w:szCs w:val="24"/>
+        </w:rPr>
+      </w:pPr>
+    </w:p>
+    <w:p>
+      <w:pPr>
+        <w:pStyle w:val="Corps"/>
+        <w:jc w:val="both"/>
+        <w:rPr>
+          <w:rFonts w:ascii="Times New Roman" w:eastAsia="Arial Unicode MS" w:hAnsi="Times New Roman" w:cs="Times New Roman"/>
+          <w:sz w:val="24"/>
+          <w:szCs w:val="24"/>
+        </w:rPr>
+      </w:pPr>
+      <w:r>
+        <w:rPr>
+          <w:rFonts w:ascii="Times New Roman" w:eastAsia="Arial Unicode MS" w:hAnsi="Times New Roman" w:cs="Times New Roman"/>
+          <w:sz w:val="24"/>
+          <w:szCs w:val="24"/>
+        </w:rPr>
+        <w:t xml:space="preserve">Pour la </w:t>
+      </w:r>
+      <w:r>
+        <w:rPr>
+          <w:rFonts w:ascii="Times New Roman" w:eastAsia="Arial Unicode MS" w:hAnsi="Times New Roman" w:cs="Times New Roman"/>
+          <w:sz w:val="24"/>
+          <w:szCs w:val="24"/>
+        </w:rPr>
+        <w:t>seconde</w:t>
+      </w:r>
+      <w:r>
+        <w:rPr>
+          <w:rFonts w:ascii="Times New Roman" w:eastAsia="Arial Unicode MS" w:hAnsi="Times New Roman" w:cs="Times New Roman"/>
+          <w:sz w:val="24"/>
+          <w:szCs w:val="24"/>
+        </w:rPr>
+        <w:t xml:space="preserve"> version de l’application :</w:t>
+      </w:r>
+      <w:r>
+        <w:rPr>
+          <w:rFonts w:ascii="Times New Roman" w:eastAsia="Arial Unicode MS" w:hAnsi="Times New Roman" w:cs="Times New Roman"/>
+          <w:sz w:val="24"/>
+          <w:szCs w:val="24"/>
+        </w:rPr>
+        <w:t xml:space="preserve"> </w:t>
+      </w:r>
+      <w:r>
+        <w:rPr>
+          <w:rFonts w:ascii="Times New Roman" w:eastAsia="Arial Unicode MS" w:hAnsi="Times New Roman" w:cs="Times New Roman"/>
+          <w:sz w:val="24"/>
+          <w:szCs w:val="24"/>
+        </w:rPr>
+        <w:t>il</w:t>
+      </w:r>
+      <w:r>
+        <w:rPr>
+          <w:rFonts w:ascii="Times New Roman" w:eastAsia="Arial Unicode MS" w:hAnsi="Times New Roman" w:cs="Times New Roman"/>
+          <w:sz w:val="24"/>
+          <w:szCs w:val="24"/>
+        </w:rPr>
+        <w:t xml:space="preserve"> faut créer</w:t>
+      </w:r>
+      <w:r>
+        <w:rPr>
+          <w:rFonts w:ascii="Times New Roman" w:eastAsia="Arial Unicode MS" w:hAnsi="Times New Roman" w:cs="Times New Roman"/>
+          <w:sz w:val="24"/>
+          <w:szCs w:val="24"/>
+        </w:rPr>
+        <w:t xml:space="preserve">, </w:t>
+      </w:r>
+      <w:r>
+        <w:rPr>
+          <w:rFonts w:ascii="Times New Roman" w:eastAsia="Arial Unicode MS" w:hAnsi="Times New Roman" w:cs="Times New Roman"/>
+          <w:sz w:val="24"/>
+          <w:szCs w:val="24"/>
+        </w:rPr>
+        <w:t>3</w:t>
+      </w:r>
+      <w:r>
+        <w:rPr>
+          <w:rFonts w:ascii="Times New Roman" w:eastAsia="Arial Unicode MS" w:hAnsi="Times New Roman" w:cs="Times New Roman"/>
+          <w:sz w:val="24"/>
+          <w:szCs w:val="24"/>
+        </w:rPr>
+        <w:t xml:space="preserve"> pages et </w:t>
+      </w:r>
+      <w:r>
+        <w:rPr>
+          <w:rFonts w:ascii="Times New Roman" w:eastAsia="Arial Unicode MS" w:hAnsi="Times New Roman" w:cs="Times New Roman"/>
+          <w:sz w:val="24"/>
+          <w:szCs w:val="24"/>
+        </w:rPr>
+        <w:t>2</w:t>
+      </w:r>
+      <w:r>
+        <w:rPr>
+          <w:rFonts w:ascii="Times New Roman" w:eastAsia="Arial Unicode MS" w:hAnsi="Times New Roman" w:cs="Times New Roman"/>
+          <w:sz w:val="24"/>
+          <w:szCs w:val="24"/>
+        </w:rPr>
+        <w:t xml:space="preserve"> modales :</w:t>
+      </w:r>
+      <w:r>
+        <w:rPr>
+          <w:rFonts w:ascii="Times New Roman" w:eastAsia="Arial Unicode MS" w:hAnsi="Times New Roman" w:cs="Times New Roman"/>
+          <w:sz w:val="24"/>
+          <w:szCs w:val="24"/>
+        </w:rPr>
+        <w:t xml:space="preserve"> </w:t>
+      </w:r>
+      <w:r>
+        <w:rPr>
+          <w:rFonts w:ascii="Times New Roman" w:eastAsia="Arial Unicode MS" w:hAnsi="Times New Roman" w:cs="Times New Roman"/>
+          <w:sz w:val="24"/>
+          <w:szCs w:val="24"/>
+        </w:rPr>
+        <w:t>la page de création d’une tenue</w:t>
+      </w:r>
+      <w:r>
+        <w:rPr>
+          <w:rFonts w:ascii="Times New Roman" w:eastAsia="Arial Unicode MS" w:hAnsi="Times New Roman" w:cs="Times New Roman"/>
+          <w:sz w:val="24"/>
+          <w:szCs w:val="24"/>
+        </w:rPr>
+        <w:t xml:space="preserve">, </w:t>
+      </w:r>
+      <w:r>
+        <w:rPr>
+          <w:rFonts w:ascii="Times New Roman" w:eastAsia="Arial Unicode MS" w:hAnsi="Times New Roman" w:cs="Times New Roman"/>
+          <w:sz w:val="24"/>
+          <w:szCs w:val="24"/>
+        </w:rPr>
+        <w:t xml:space="preserve">la page de visualisation de </w:t>
+      </w:r>
+      <w:r>
+        <w:rPr>
+          <w:rFonts w:ascii="Times New Roman" w:eastAsia="Arial Unicode MS" w:hAnsi="Times New Roman" w:cs="Times New Roman"/>
+          <w:sz w:val="24"/>
+          <w:szCs w:val="24"/>
+        </w:rPr>
+        <w:t>toutes les tenues</w:t>
       </w:r>
       <w:r>
         <w:rPr>
@@ -6398,74 +6742,23 @@
           <w:sz w:val="24"/>
           <w:szCs w:val="24"/>
         </w:rPr>
-        <w:t xml:space="preserve">, la page de modification d’un vêtement, la </w:t>
-      </w:r>
-      <w:r>
-        <w:rPr>
-          <w:rFonts w:ascii="Times New Roman" w:eastAsia="Arial Unicode MS" w:hAnsi="Times New Roman" w:cs="Times New Roman"/>
-          <w:sz w:val="24"/>
-          <w:szCs w:val="24"/>
-        </w:rPr>
-        <w:t>modale</w:t>
-      </w:r>
-      <w:r>
-        <w:rPr>
-          <w:rFonts w:ascii="Times New Roman" w:eastAsia="Arial Unicode MS" w:hAnsi="Times New Roman" w:cs="Times New Roman"/>
-          <w:sz w:val="24"/>
-          <w:szCs w:val="24"/>
-        </w:rPr>
-        <w:t xml:space="preserve"> de suppression d’un vêtement, la page de de modification d’une tenue, la </w:t>
-      </w:r>
-      <w:r>
-        <w:rPr>
-          <w:rFonts w:ascii="Times New Roman" w:eastAsia="Arial Unicode MS" w:hAnsi="Times New Roman" w:cs="Times New Roman"/>
-          <w:sz w:val="24"/>
-          <w:szCs w:val="24"/>
-        </w:rPr>
-        <w:t>modale</w:t>
-      </w:r>
-      <w:r>
-        <w:rPr>
-          <w:rFonts w:ascii="Times New Roman" w:eastAsia="Arial Unicode MS" w:hAnsi="Times New Roman" w:cs="Times New Roman"/>
-          <w:sz w:val="24"/>
-          <w:szCs w:val="24"/>
-        </w:rPr>
-        <w:t xml:space="preserve"> de suppression d’une tenue</w:t>
-      </w:r>
-      <w:r>
-        <w:rPr>
-          <w:rFonts w:ascii="Times New Roman" w:eastAsia="Arial Unicode MS" w:hAnsi="Times New Roman" w:cs="Times New Roman"/>
-          <w:sz w:val="24"/>
-          <w:szCs w:val="24"/>
-        </w:rPr>
-        <w:t xml:space="preserve"> et la page de météo.</w:t>
-      </w:r>
-    </w:p>
-    <w:p>
-      <w:pPr>
-        <w:pStyle w:val="Corps"/>
-        <w:jc w:val="both"/>
-        <w:rPr>
-          <w:rFonts w:ascii="Times New Roman" w:eastAsia="Arial Unicode MS" w:hAnsi="Times New Roman" w:cs="Times New Roman"/>
-          <w:sz w:val="24"/>
-          <w:szCs w:val="24"/>
-        </w:rPr>
-      </w:pPr>
-      <w:r>
-        <w:rPr>
-          <w:rFonts w:ascii="Times New Roman" w:eastAsia="Arial Unicode MS" w:hAnsi="Times New Roman" w:cs="Times New Roman"/>
-          <w:sz w:val="24"/>
-          <w:szCs w:val="24"/>
-        </w:rPr>
-        <w:t xml:space="preserve">Concernant la page de météo, un module existant sera importé. </w:t>
-      </w:r>
-      <w:r>
-        <w:rPr>
-          <w:rFonts w:ascii="Times New Roman" w:eastAsia="Arial Unicode MS" w:hAnsi="Times New Roman" w:cs="Times New Roman"/>
-          <w:sz w:val="24"/>
-          <w:szCs w:val="24"/>
-        </w:rPr>
-        <w:t xml:space="preserve"> </w:t>
+        <w:t xml:space="preserve">, </w:t>
+      </w:r>
+      <w:r>
+        <w:rPr>
+          <w:rFonts w:ascii="Times New Roman" w:eastAsia="Arial Unicode MS" w:hAnsi="Times New Roman" w:cs="Times New Roman"/>
+          <w:sz w:val="24"/>
+          <w:szCs w:val="24"/>
+        </w:rPr>
+        <w:t>la page de de modification d’une tenue, la modale de suppression d’une tenue</w:t>
+      </w:r>
+      <w:r>
+        <w:rPr>
+          <w:rFonts w:ascii="Times New Roman" w:eastAsia="Arial Unicode MS" w:hAnsi="Times New Roman" w:cs="Times New Roman"/>
+          <w:sz w:val="24"/>
+          <w:szCs w:val="24"/>
+        </w:rPr>
+        <w:t>.</w:t>
       </w:r>
     </w:p>
     <w:p>
@@ -6835,6 +7128,17 @@
           <w:szCs w:val="24"/>
         </w:rPr>
       </w:pPr>
+    </w:p>
+    <w:p>
+      <w:pPr>
+        <w:pStyle w:val="Corps"/>
+        <w:jc w:val="both"/>
+        <w:rPr>
+          <w:rFonts w:ascii="Times New Roman" w:hAnsi="Times New Roman" w:cs="Times New Roman"/>
+          <w:sz w:val="24"/>
+          <w:szCs w:val="24"/>
+        </w:rPr>
+      </w:pPr>
       <w:r>
         <w:rPr>
           <w:rFonts w:ascii="Times New Roman" w:hAnsi="Times New Roman" w:cs="Times New Roman"/>
@@ -7052,14 +7356,25 @@
         <w:pStyle w:val="Corps"/>
         <w:jc w:val="both"/>
         <w:rPr>
-          <w:rFonts w:ascii="Times New Roman" w:eastAsia="Arial Unicode MS" w:hAnsi="Times New Roman" w:cs="Times New Roman"/>
-          <w:sz w:val="24"/>
-          <w:szCs w:val="24"/>
-        </w:rPr>
-      </w:pPr>
-      <w:r>
-        <w:rPr>
-          <w:rFonts w:ascii="Times New Roman" w:eastAsia="Arial Unicode MS" w:hAnsi="Times New Roman" w:cs="Times New Roman"/>
+          <w:rFonts w:ascii="Times New Roman" w:hAnsi="Times New Roman" w:cs="Times New Roman"/>
+          <w:sz w:val="24"/>
+          <w:szCs w:val="24"/>
+        </w:rPr>
+      </w:pPr>
+    </w:p>
+    <w:p>
+      <w:pPr>
+        <w:pStyle w:val="Corps"/>
+        <w:jc w:val="both"/>
+        <w:rPr>
+          <w:rFonts w:ascii="Times New Roman" w:hAnsi="Times New Roman" w:cs="Times New Roman"/>
+          <w:sz w:val="24"/>
+          <w:szCs w:val="24"/>
+        </w:rPr>
+      </w:pPr>
+      <w:r>
+        <w:rPr>
+          <w:rFonts w:ascii="Times New Roman" w:hAnsi="Times New Roman" w:cs="Times New Roman"/>
           <w:sz w:val="24"/>
           <w:szCs w:val="24"/>
         </w:rPr>
@@ -7078,11 +7393,19 @@
       </w:pPr>
       <w:r>
         <w:rPr>
-          <w:rFonts w:ascii="Times New Roman" w:eastAsia="Arial Unicode MS" w:hAnsi="Times New Roman" w:cs="Times New Roman"/>
-          <w:sz w:val="24"/>
-          <w:szCs w:val="24"/>
-        </w:rPr>
-        <w:t xml:space="preserve">Les livrables attendus sont l’application </w:t>
+          <w:rFonts w:ascii="Times New Roman" w:hAnsi="Times New Roman" w:cs="Times New Roman"/>
+          <w:sz w:val="24"/>
+          <w:szCs w:val="24"/>
+        </w:rPr>
+        <w:t>Les livrables attendus</w:t>
+      </w:r>
+      <w:r>
+        <w:rPr>
+          <w:rFonts w:ascii="Times New Roman" w:eastAsia="Arial Unicode MS" w:hAnsi="Times New Roman" w:cs="Times New Roman"/>
+          <w:sz w:val="24"/>
+          <w:szCs w:val="24"/>
+        </w:rPr>
+        <w:t xml:space="preserve"> sont l’application </w:t>
       </w:r>
       <w:proofErr w:type="spellStart"/>
       <w:r>
@@ -7255,6 +7578,8 @@
         </w:rPr>
         <w:br w:type="page"/>
       </w:r>
+      <w:bookmarkStart w:id="15" w:name="_GoBack"/>
+      <w:bookmarkEnd w:id="15"/>
     </w:p>
     <w:p>
       <w:pPr>
@@ -7264,7 +7589,8 @@
           <w:rFonts w:eastAsia="Arial Unicode MS" w:cs="Times New Roman"/>
         </w:rPr>
       </w:pPr>
-      <w:bookmarkStart w:id="15" w:name="_Toc14323214"/>
+      <w:bookmarkStart w:id="16" w:name="_Toc14323214"/>
+      <w:bookmarkStart w:id="17" w:name="_Hlk14627813"/>
       <w:r>
         <w:rPr>
           <w:rFonts w:eastAsia="Arial Unicode MS" w:cs="Times New Roman"/>
@@ -7272,7 +7598,7 @@
         <w:lastRenderedPageBreak/>
         <w:t>Le Planning</w:t>
       </w:r>
-      <w:bookmarkEnd w:id="15"/>
+      <w:bookmarkEnd w:id="16"/>
     </w:p>
     <w:p>
       <w:pPr>
@@ -8416,16 +8742,14 @@
           <w:rFonts w:eastAsia="Arial Unicode MS" w:cs="Times New Roman"/>
         </w:rPr>
       </w:pPr>
-      <w:bookmarkStart w:id="16" w:name="_Toc14323215"/>
+      <w:bookmarkStart w:id="18" w:name="_Toc14323215"/>
       <w:r>
         <w:rPr>
           <w:rFonts w:eastAsia="Arial Unicode MS" w:cs="Times New Roman"/>
         </w:rPr>
         <w:t>Glossaire</w:t>
       </w:r>
-      <w:bookmarkStart w:id="17" w:name="_GoBack"/>
-      <w:bookmarkEnd w:id="16"/>
-      <w:bookmarkEnd w:id="17"/>
+      <w:bookmarkEnd w:id="18"/>
     </w:p>
     <w:p>
       <w:pPr>
@@ -9444,6 +9768,7 @@
           </w:p>
         </w:tc>
       </w:tr>
+      <w:bookmarkEnd w:id="17"/>
     </w:tbl>
     <w:p>
       <w:pPr>
@@ -11640,6 +11965,7 @@
 <file path=word/glossary/fontTable.xml><?xml version="1.0" encoding="utf-8"?>
 <w:fonts xmlns:mc="http://schemas.openxmlformats.org/markup-compatibility/2006" xmlns:r="http://schemas.openxmlformats.org/officeDocument/2006/relationships" xmlns:w="http://schemas.openxmlformats.org/wordprocessingml/2006/main" xmlns:w14="http://schemas.microsoft.com/office/word/2010/wordml" xmlns:w15="http://schemas.microsoft.com/office/word/2012/wordml" xmlns:w16cid="http://schemas.microsoft.com/office/word/2016/wordml/cid" xmlns:w16se="http://schemas.microsoft.com/office/word/2015/wordml/symex" mc:Ignorable="w14 w15 w16se w16cid">
   <w:font w:name="Times New Roman">
+    <w:altName w:val="Times New Roman PSMT"/>
     <w:panose1 w:val="02020603050405020304"/>
     <w:charset w:val="00"/>
     <w:family w:val="roman"/>
@@ -11647,7 +11973,6 @@
     <w:sig w:usb0="E0002EFF" w:usb1="C000785B" w:usb2="00000009" w:usb3="00000000" w:csb0="000001FF" w:csb1="00000000"/>
   </w:font>
   <w:font w:name="Arial Unicode MS">
-    <w:altName w:val="Arial"/>
     <w:panose1 w:val="020B0604020202020204"/>
     <w:charset w:val="00"/>
     <w:family w:val="auto"/>
@@ -11683,7 +12008,6 @@
     <w:sig w:usb0="E0002EFF" w:usb1="C000247B" w:usb2="00000009" w:usb3="00000000" w:csb0="000001FF" w:csb1="00000000"/>
   </w:font>
   <w:font w:name="Source Sans Pro">
-    <w:altName w:val="Source Sans Pro"/>
     <w:charset w:val="00"/>
     <w:family w:val="swiss"/>
     <w:pitch w:val="variable"/>
@@ -11732,6 +12056,7 @@
     <w:rsid w:val="00D2120C"/>
     <w:rsid w:val="00D52466"/>
     <w:rsid w:val="00F758D3"/>
+    <w:rsid w:val="00FE360D"/>
   </w:rsids>
   <m:mathPr>
     <m:mathFont m:val="Cambria Math"/>
@@ -12553,7 +12878,7 @@
 </file>
 
 <file path=customXml/itemProps2.xml><?xml version="1.0" encoding="utf-8"?>
-<ds:datastoreItem xmlns:ds="http://schemas.openxmlformats.org/officeDocument/2006/customXml" ds:itemID="{8FC04500-9859-42B5-AA26-E2F3801BCECD}">
+<ds:datastoreItem xmlns:ds="http://schemas.openxmlformats.org/officeDocument/2006/customXml" ds:itemID="{1DE3970B-B72F-423D-A679-1E1D099C80A7}">
   <ds:schemaRefs>
     <ds:schemaRef ds:uri="http://schemas.openxmlformats.org/officeDocument/2006/bibliography"/>
   </ds:schemaRefs>

</xml_diff>